<commit_message>
Added forest plot and table
</commit_message>
<xml_diff>
--- a/tables/descriptive_summary_table.docx
+++ b/tables/descriptive_summary_table.docx
@@ -706,425 +706,257 @@
                 <w:bCs/>
                 <w:b/>
               </w:rPr>
-              <w:t xml:space="preserve">What is the highest level of</w:t>
-            </w:r>
+              <w:t xml:space="preserve">What is your gender?</w:t>
+            </w:r>
+          </w:p>
+        </w:tc>
+        <w:tc>
+          <w:tcPr/>
+          <w:p>
+            <w:pPr>
+              <w:pStyle w:val="Compact"/>
+              <w:jc w:val="center"/>
+            </w:pPr>
+            <w:r>
+              <w:t xml:space="preserve">54700532</w:t>
+            </w:r>
+          </w:p>
+        </w:tc>
+        <w:tc>
+          <w:tcPr/>
+          <w:p>
+            <w:pPr>
+              <w:pStyle w:val="Compact"/>
+              <w:jc w:val="center"/>
+            </w:pPr>
+            <w:r>
+              <w:t xml:space="preserve">NA</w:t>
+            </w:r>
+          </w:p>
+        </w:tc>
+      </w:tr>
+      <w:tr>
+        <w:tc>
+          <w:tcPr/>
+          <w:p>
+            <w:pPr>
+              <w:pStyle w:val="Compact"/>
+              <w:jc w:val="center"/>
+            </w:pPr>
+            <w:r>
+              <w:rPr>
+                <w:iCs/>
+                <w:i/>
+              </w:rPr>
+              <w:t xml:space="preserve">Male</w:t>
+            </w:r>
+          </w:p>
+        </w:tc>
+        <w:tc>
+          <w:tcPr/>
+          <w:p>
+            <w:pPr>
+              <w:pStyle w:val="Compact"/>
+              <w:jc w:val="center"/>
+            </w:pPr>
+            <w:r>
+              <w:t xml:space="preserve">27220165</w:t>
+            </w:r>
+          </w:p>
+        </w:tc>
+        <w:tc>
+          <w:tcPr/>
+          <w:p>
+            <w:pPr>
+              <w:pStyle w:val="Compact"/>
+              <w:jc w:val="center"/>
+            </w:pPr>
+            <w:r>
+              <w:t xml:space="preserve">49.76</w:t>
+            </w:r>
+          </w:p>
+        </w:tc>
+      </w:tr>
+      <w:tr>
+        <w:tc>
+          <w:tcPr/>
+          <w:p>
+            <w:pPr>
+              <w:pStyle w:val="Compact"/>
+              <w:jc w:val="center"/>
+            </w:pPr>
+            <w:r>
+              <w:rPr>
+                <w:iCs/>
+                <w:i/>
+              </w:rPr>
+              <w:t xml:space="preserve">Female</w:t>
+            </w:r>
+          </w:p>
+        </w:tc>
+        <w:tc>
+          <w:tcPr/>
+          <w:p>
+            <w:pPr>
+              <w:pStyle w:val="Compact"/>
+              <w:jc w:val="center"/>
+            </w:pPr>
+            <w:r>
+              <w:t xml:space="preserve">26893157</w:t>
+            </w:r>
+          </w:p>
+        </w:tc>
+        <w:tc>
+          <w:tcPr/>
+          <w:p>
+            <w:pPr>
+              <w:pStyle w:val="Compact"/>
+              <w:jc w:val="center"/>
+            </w:pPr>
+            <w:r>
+              <w:t xml:space="preserve">49.16</w:t>
+            </w:r>
+          </w:p>
+        </w:tc>
+      </w:tr>
+      <w:tr>
+        <w:tc>
+          <w:tcPr/>
+          <w:p>
+            <w:pPr>
+              <w:pStyle w:val="Compact"/>
+              <w:jc w:val="center"/>
+            </w:pPr>
+            <w:r>
+              <w:rPr>
+                <w:iCs/>
+                <w:i/>
+              </w:rPr>
+              <w:t xml:space="preserve">Other</w:t>
+            </w:r>
+          </w:p>
+        </w:tc>
+        <w:tc>
+          <w:tcPr/>
+          <w:p>
+            <w:pPr>
+              <w:pStyle w:val="Compact"/>
+              <w:jc w:val="center"/>
+            </w:pPr>
+            <w:r>
+              <w:t xml:space="preserve">135765</w:t>
+            </w:r>
+          </w:p>
+        </w:tc>
+        <w:tc>
+          <w:tcPr/>
+          <w:p>
+            <w:pPr>
+              <w:pStyle w:val="Compact"/>
+              <w:jc w:val="center"/>
+            </w:pPr>
+            <w:r>
+              <w:t xml:space="preserve">0.2482</w:t>
+            </w:r>
+          </w:p>
+        </w:tc>
+      </w:tr>
+      <w:tr>
+        <w:tc>
+          <w:tcPr/>
+          <w:p>
+            <w:pPr>
+              <w:pStyle w:val="Compact"/>
+              <w:jc w:val="center"/>
+            </w:pPr>
+            <w:r>
+              <w:rPr>
+                <w:iCs/>
+                <w:i/>
+              </w:rPr>
+              <w:t xml:space="preserve">Prefer not to answer</w:t>
+            </w:r>
+          </w:p>
+        </w:tc>
+        <w:tc>
+          <w:tcPr/>
+          <w:p>
+            <w:pPr>
+              <w:pStyle w:val="Compact"/>
+              <w:jc w:val="center"/>
+            </w:pPr>
+            <w:r>
+              <w:t xml:space="preserve">451445</w:t>
+            </w:r>
+          </w:p>
+        </w:tc>
+        <w:tc>
+          <w:tcPr/>
+          <w:p>
+            <w:pPr>
+              <w:pStyle w:val="Compact"/>
+              <w:jc w:val="center"/>
+            </w:pPr>
+            <w:r>
+              <w:t xml:space="preserve">0.8253</w:t>
+            </w:r>
+          </w:p>
+        </w:tc>
+      </w:tr>
+      <w:tr>
+        <w:tc>
+          <w:tcPr/>
+          <w:p>
+            <w:pPr>
+              <w:pStyle w:val="Compact"/>
+              <w:jc w:val="center"/>
+            </w:pPr>
             <w:r>
               <w:rPr>
                 <w:bCs/>
                 <w:b/>
               </w:rPr>
-              <w:t xml:space="preserve"> </w:t>
+              <w:t xml:space="preserve">What is the highest level of</w:t>
             </w:r>
             <w:r>
               <w:rPr>
                 <w:bCs/>
                 <w:b/>
               </w:rPr>
-              <w:t xml:space="preserve">education that you have</w:t>
+              <w:t xml:space="preserve"> </w:t>
             </w:r>
             <w:r>
               <w:rPr>
                 <w:bCs/>
                 <w:b/>
               </w:rPr>
-              <w:t xml:space="preserve"> </w:t>
+              <w:t xml:space="preserve">education that you have</w:t>
             </w:r>
             <w:r>
               <w:rPr>
                 <w:bCs/>
                 <w:b/>
               </w:rPr>
-              <w:t xml:space="preserve">completed? (E8)</w:t>
-            </w:r>
-          </w:p>
-        </w:tc>
-        <w:tc>
-          <w:tcPr/>
-          <w:p>
-            <w:pPr>
-              <w:pStyle w:val="Compact"/>
-              <w:jc w:val="center"/>
-            </w:pPr>
-            <w:r>
-              <w:t xml:space="preserve">23515043</w:t>
-            </w:r>
-          </w:p>
-        </w:tc>
-        <w:tc>
-          <w:tcPr/>
-          <w:p>
-            <w:pPr>
-              <w:pStyle w:val="Compact"/>
-              <w:jc w:val="center"/>
-            </w:pPr>
-            <w:r>
-              <w:t xml:space="preserve">NA</w:t>
-            </w:r>
-          </w:p>
-        </w:tc>
-      </w:tr>
-      <w:tr>
-        <w:tc>
-          <w:tcPr/>
-          <w:p>
-            <w:pPr>
-              <w:pStyle w:val="Compact"/>
-              <w:jc w:val="center"/>
-            </w:pPr>
-            <w:r>
-              <w:rPr>
-                <w:iCs/>
-                <w:i/>
-              </w:rPr>
-              <w:t xml:space="preserve">No formal schooling</w:t>
-            </w:r>
-          </w:p>
-        </w:tc>
-        <w:tc>
-          <w:tcPr/>
-          <w:p>
-            <w:pPr>
-              <w:pStyle w:val="Compact"/>
-              <w:jc w:val="center"/>
-            </w:pPr>
-            <w:r>
-              <w:t xml:space="preserve">92827</w:t>
-            </w:r>
-          </w:p>
-        </w:tc>
-        <w:tc>
-          <w:tcPr/>
-          <w:p>
-            <w:pPr>
-              <w:pStyle w:val="Compact"/>
-              <w:jc w:val="center"/>
-            </w:pPr>
-            <w:r>
-              <w:t xml:space="preserve">0.3948</w:t>
-            </w:r>
-          </w:p>
-        </w:tc>
-      </w:tr>
-      <w:tr>
-        <w:tc>
-          <w:tcPr/>
-          <w:p>
-            <w:pPr>
-              <w:pStyle w:val="Compact"/>
-              <w:jc w:val="center"/>
-            </w:pPr>
-            <w:r>
-              <w:rPr>
-                <w:iCs/>
-                <w:i/>
-              </w:rPr>
-              <w:t xml:space="preserve">Less than primary school</w:t>
-            </w:r>
-          </w:p>
-        </w:tc>
-        <w:tc>
-          <w:tcPr/>
-          <w:p>
-            <w:pPr>
-              <w:pStyle w:val="Compact"/>
-              <w:jc w:val="center"/>
-            </w:pPr>
-            <w:r>
-              <w:t xml:space="preserve">214264</w:t>
-            </w:r>
-          </w:p>
-        </w:tc>
-        <w:tc>
-          <w:tcPr/>
-          <w:p>
-            <w:pPr>
-              <w:pStyle w:val="Compact"/>
-              <w:jc w:val="center"/>
-            </w:pPr>
-            <w:r>
-              <w:t xml:space="preserve">0.9112</w:t>
-            </w:r>
-          </w:p>
-        </w:tc>
-      </w:tr>
-      <w:tr>
-        <w:tc>
-          <w:tcPr/>
-          <w:p>
-            <w:pPr>
-              <w:pStyle w:val="Compact"/>
-              <w:jc w:val="center"/>
-            </w:pPr>
-            <w:r>
-              <w:rPr>
-                <w:iCs/>
-                <w:i/>
-              </w:rPr>
-              <w:t xml:space="preserve">Primary school completed</w:t>
-            </w:r>
-          </w:p>
-        </w:tc>
-        <w:tc>
-          <w:tcPr/>
-          <w:p>
-            <w:pPr>
-              <w:pStyle w:val="Compact"/>
-              <w:jc w:val="center"/>
-            </w:pPr>
-            <w:r>
-              <w:t xml:space="preserve">908531</w:t>
-            </w:r>
-          </w:p>
-        </w:tc>
-        <w:tc>
-          <w:tcPr/>
-          <w:p>
-            <w:pPr>
-              <w:pStyle w:val="Compact"/>
-              <w:jc w:val="center"/>
-            </w:pPr>
-            <w:r>
-              <w:t xml:space="preserve">3.864</w:t>
-            </w:r>
-          </w:p>
-        </w:tc>
-      </w:tr>
-      <w:tr>
-        <w:tc>
-          <w:tcPr/>
-          <w:p>
-            <w:pPr>
-              <w:pStyle w:val="Compact"/>
-              <w:jc w:val="center"/>
-            </w:pPr>
-            <w:r>
-              <w:rPr>
-                <w:iCs/>
-                <w:i/>
-              </w:rPr>
-              <w:t xml:space="preserve">Secondary school complete</w:t>
-            </w:r>
-          </w:p>
-        </w:tc>
-        <w:tc>
-          <w:tcPr/>
-          <w:p>
-            <w:pPr>
-              <w:pStyle w:val="Compact"/>
-              <w:jc w:val="center"/>
-            </w:pPr>
-            <w:r>
-              <w:t xml:space="preserve">2987295</w:t>
-            </w:r>
-          </w:p>
-        </w:tc>
-        <w:tc>
-          <w:tcPr/>
-          <w:p>
-            <w:pPr>
-              <w:pStyle w:val="Compact"/>
-              <w:jc w:val="center"/>
-            </w:pPr>
-            <w:r>
-              <w:t xml:space="preserve">12.7</w:t>
-            </w:r>
-          </w:p>
-        </w:tc>
-      </w:tr>
-      <w:tr>
-        <w:tc>
-          <w:tcPr/>
-          <w:p>
-            <w:pPr>
-              <w:pStyle w:val="Compact"/>
-              <w:jc w:val="center"/>
-            </w:pPr>
-            <w:r>
-              <w:rPr>
-                <w:iCs/>
-                <w:i/>
-              </w:rPr>
-              <w:t xml:space="preserve">High school (or</w:t>
-            </w:r>
-            <w:r>
-              <w:rPr>
-                <w:iCs/>
-                <w:i/>
-              </w:rPr>
               <w:t xml:space="preserve"> </w:t>
             </w:r>
-            <w:r>
-              <w:rPr>
-                <w:iCs/>
-                <w:i/>
-              </w:rPr>
-              <w:t xml:space="preserve">equivalent) completed</w:t>
-            </w:r>
-          </w:p>
-        </w:tc>
-        <w:tc>
-          <w:tcPr/>
-          <w:p>
-            <w:pPr>
-              <w:pStyle w:val="Compact"/>
-              <w:jc w:val="center"/>
-            </w:pPr>
-            <w:r>
-              <w:t xml:space="preserve">6265713</w:t>
-            </w:r>
-          </w:p>
-        </w:tc>
-        <w:tc>
-          <w:tcPr/>
-          <w:p>
-            <w:pPr>
-              <w:pStyle w:val="Compact"/>
-              <w:jc w:val="center"/>
-            </w:pPr>
-            <w:r>
-              <w:t xml:space="preserve">26.65</w:t>
-            </w:r>
-          </w:p>
-        </w:tc>
-      </w:tr>
-      <w:tr>
-        <w:tc>
-          <w:tcPr/>
-          <w:p>
-            <w:pPr>
-              <w:pStyle w:val="Compact"/>
-              <w:jc w:val="center"/>
-            </w:pPr>
-            <w:r>
-              <w:rPr>
-                <w:iCs/>
-                <w:i/>
-              </w:rPr>
-              <w:t xml:space="preserve">College/pre-university/</w:t>
-            </w:r>
-            <w:r>
-              <w:rPr>
-                <w:iCs/>
-                <w:i/>
-              </w:rPr>
-              <w:t xml:space="preserve"> </w:t>
-            </w:r>
-            <w:r>
-              <w:rPr>
-                <w:iCs/>
-                <w:i/>
-              </w:rPr>
-              <w:t xml:space="preserve">University completed</w:t>
-            </w:r>
-          </w:p>
-        </w:tc>
-        <w:tc>
-          <w:tcPr/>
-          <w:p>
-            <w:pPr>
-              <w:pStyle w:val="Compact"/>
-              <w:jc w:val="center"/>
-            </w:pPr>
-            <w:r>
-              <w:t xml:space="preserve">9797885</w:t>
-            </w:r>
-          </w:p>
-        </w:tc>
-        <w:tc>
-          <w:tcPr/>
-          <w:p>
-            <w:pPr>
-              <w:pStyle w:val="Compact"/>
-              <w:jc w:val="center"/>
-            </w:pPr>
-            <w:r>
-              <w:t xml:space="preserve">41.67</w:t>
-            </w:r>
-          </w:p>
-        </w:tc>
-      </w:tr>
-      <w:tr>
-        <w:tc>
-          <w:tcPr/>
-          <w:p>
-            <w:pPr>
-              <w:pStyle w:val="Compact"/>
-              <w:jc w:val="center"/>
-            </w:pPr>
-            <w:r>
-              <w:rPr>
-                <w:iCs/>
-                <w:i/>
-              </w:rPr>
-              <w:t xml:space="preserve">University post-graduate degree</w:t>
-            </w:r>
-            <w:r>
-              <w:rPr>
-                <w:iCs/>
-                <w:i/>
-              </w:rPr>
-              <w:t xml:space="preserve"> </w:t>
-            </w:r>
-            <w:r>
-              <w:rPr>
-                <w:iCs/>
-                <w:i/>
-              </w:rPr>
-              <w:t xml:space="preserve">completed</w:t>
-            </w:r>
-          </w:p>
-        </w:tc>
-        <w:tc>
-          <w:tcPr/>
-          <w:p>
-            <w:pPr>
-              <w:pStyle w:val="Compact"/>
-              <w:jc w:val="center"/>
-            </w:pPr>
-            <w:r>
-              <w:t xml:space="preserve">3248528</w:t>
-            </w:r>
-          </w:p>
-        </w:tc>
-        <w:tc>
-          <w:tcPr/>
-          <w:p>
-            <w:pPr>
-              <w:pStyle w:val="Compact"/>
-              <w:jc w:val="center"/>
-            </w:pPr>
-            <w:r>
-              <w:t xml:space="preserve">13.81</w:t>
-            </w:r>
-          </w:p>
-        </w:tc>
-      </w:tr>
-      <w:tr>
-        <w:tc>
-          <w:tcPr/>
-          <w:p>
-            <w:pPr>
-              <w:pStyle w:val="Compact"/>
-              <w:jc w:val="center"/>
-            </w:pPr>
             <w:r>
               <w:rPr>
                 <w:bCs/>
                 <w:b/>
               </w:rPr>
-              <w:t xml:space="preserve">What is your gender? (E3)</w:t>
-            </w:r>
-          </w:p>
-        </w:tc>
-        <w:tc>
-          <w:tcPr/>
-          <w:p>
-            <w:pPr>
-              <w:pStyle w:val="Compact"/>
-              <w:jc w:val="center"/>
-            </w:pPr>
-            <w:r>
-              <w:t xml:space="preserve">54700532</w:t>
+              <w:t xml:space="preserve">completed? (E8)</w:t>
+            </w:r>
+          </w:p>
+        </w:tc>
+        <w:tc>
+          <w:tcPr/>
+          <w:p>
+            <w:pPr>
+              <w:pStyle w:val="Compact"/>
+              <w:jc w:val="center"/>
+            </w:pPr>
+            <w:r>
+              <w:t xml:space="preserve">23515043</w:t>
             </w:r>
           </w:p>
         </w:tc>
@@ -1154,157 +986,325 @@
                 <w:iCs/>
                 <w:i/>
               </w:rPr>
-              <w:t xml:space="preserve">Male</w:t>
-            </w:r>
-          </w:p>
-        </w:tc>
-        <w:tc>
-          <w:tcPr/>
-          <w:p>
-            <w:pPr>
-              <w:pStyle w:val="Compact"/>
-              <w:jc w:val="center"/>
-            </w:pPr>
-            <w:r>
-              <w:t xml:space="preserve">27220165</w:t>
-            </w:r>
-          </w:p>
-        </w:tc>
-        <w:tc>
-          <w:tcPr/>
-          <w:p>
-            <w:pPr>
-              <w:pStyle w:val="Compact"/>
-              <w:jc w:val="center"/>
-            </w:pPr>
-            <w:r>
-              <w:t xml:space="preserve">49.76</w:t>
-            </w:r>
-          </w:p>
-        </w:tc>
-      </w:tr>
-      <w:tr>
-        <w:tc>
-          <w:tcPr/>
-          <w:p>
-            <w:pPr>
-              <w:pStyle w:val="Compact"/>
-              <w:jc w:val="center"/>
-            </w:pPr>
-            <w:r>
-              <w:rPr>
-                <w:iCs/>
-                <w:i/>
-              </w:rPr>
-              <w:t xml:space="preserve">Female</w:t>
-            </w:r>
-          </w:p>
-        </w:tc>
-        <w:tc>
-          <w:tcPr/>
-          <w:p>
-            <w:pPr>
-              <w:pStyle w:val="Compact"/>
-              <w:jc w:val="center"/>
-            </w:pPr>
-            <w:r>
-              <w:t xml:space="preserve">26893157</w:t>
-            </w:r>
-          </w:p>
-        </w:tc>
-        <w:tc>
-          <w:tcPr/>
-          <w:p>
-            <w:pPr>
-              <w:pStyle w:val="Compact"/>
-              <w:jc w:val="center"/>
-            </w:pPr>
-            <w:r>
-              <w:t xml:space="preserve">49.16</w:t>
-            </w:r>
-          </w:p>
-        </w:tc>
-      </w:tr>
-      <w:tr>
-        <w:tc>
-          <w:tcPr/>
-          <w:p>
-            <w:pPr>
-              <w:pStyle w:val="Compact"/>
-              <w:jc w:val="center"/>
-            </w:pPr>
-            <w:r>
-              <w:rPr>
-                <w:iCs/>
-                <w:i/>
-              </w:rPr>
-              <w:t xml:space="preserve">Other</w:t>
-            </w:r>
-          </w:p>
-        </w:tc>
-        <w:tc>
-          <w:tcPr/>
-          <w:p>
-            <w:pPr>
-              <w:pStyle w:val="Compact"/>
-              <w:jc w:val="center"/>
-            </w:pPr>
-            <w:r>
-              <w:t xml:space="preserve">135765</w:t>
-            </w:r>
-          </w:p>
-        </w:tc>
-        <w:tc>
-          <w:tcPr/>
-          <w:p>
-            <w:pPr>
-              <w:pStyle w:val="Compact"/>
-              <w:jc w:val="center"/>
-            </w:pPr>
-            <w:r>
-              <w:t xml:space="preserve">0.2482</w:t>
-            </w:r>
-          </w:p>
-        </w:tc>
-      </w:tr>
-      <w:tr>
-        <w:tc>
-          <w:tcPr/>
-          <w:p>
-            <w:pPr>
-              <w:pStyle w:val="Compact"/>
-              <w:jc w:val="center"/>
-            </w:pPr>
-            <w:r>
-              <w:rPr>
-                <w:iCs/>
-                <w:i/>
-              </w:rPr>
-              <w:t xml:space="preserve">Prefer not to answer</w:t>
-            </w:r>
-          </w:p>
-        </w:tc>
-        <w:tc>
-          <w:tcPr/>
-          <w:p>
-            <w:pPr>
-              <w:pStyle w:val="Compact"/>
-              <w:jc w:val="center"/>
-            </w:pPr>
-            <w:r>
-              <w:t xml:space="preserve">451445</w:t>
-            </w:r>
-          </w:p>
-        </w:tc>
-        <w:tc>
-          <w:tcPr/>
-          <w:p>
-            <w:pPr>
-              <w:pStyle w:val="Compact"/>
-              <w:jc w:val="center"/>
-            </w:pPr>
-            <w:r>
-              <w:t xml:space="preserve">0.8253</w:t>
+              <w:t xml:space="preserve">No formal schooling</w:t>
+            </w:r>
+          </w:p>
+        </w:tc>
+        <w:tc>
+          <w:tcPr/>
+          <w:p>
+            <w:pPr>
+              <w:pStyle w:val="Compact"/>
+              <w:jc w:val="center"/>
+            </w:pPr>
+            <w:r>
+              <w:t xml:space="preserve">92827</w:t>
+            </w:r>
+          </w:p>
+        </w:tc>
+        <w:tc>
+          <w:tcPr/>
+          <w:p>
+            <w:pPr>
+              <w:pStyle w:val="Compact"/>
+              <w:jc w:val="center"/>
+            </w:pPr>
+            <w:r>
+              <w:t xml:space="preserve">0.3948</w:t>
+            </w:r>
+          </w:p>
+        </w:tc>
+      </w:tr>
+      <w:tr>
+        <w:tc>
+          <w:tcPr/>
+          <w:p>
+            <w:pPr>
+              <w:pStyle w:val="Compact"/>
+              <w:jc w:val="center"/>
+            </w:pPr>
+            <w:r>
+              <w:rPr>
+                <w:iCs/>
+                <w:i/>
+              </w:rPr>
+              <w:t xml:space="preserve">Less than primary school</w:t>
+            </w:r>
+          </w:p>
+        </w:tc>
+        <w:tc>
+          <w:tcPr/>
+          <w:p>
+            <w:pPr>
+              <w:pStyle w:val="Compact"/>
+              <w:jc w:val="center"/>
+            </w:pPr>
+            <w:r>
+              <w:t xml:space="preserve">214264</w:t>
+            </w:r>
+          </w:p>
+        </w:tc>
+        <w:tc>
+          <w:tcPr/>
+          <w:p>
+            <w:pPr>
+              <w:pStyle w:val="Compact"/>
+              <w:jc w:val="center"/>
+            </w:pPr>
+            <w:r>
+              <w:t xml:space="preserve">0.9112</w:t>
+            </w:r>
+          </w:p>
+        </w:tc>
+      </w:tr>
+      <w:tr>
+        <w:tc>
+          <w:tcPr/>
+          <w:p>
+            <w:pPr>
+              <w:pStyle w:val="Compact"/>
+              <w:jc w:val="center"/>
+            </w:pPr>
+            <w:r>
+              <w:rPr>
+                <w:iCs/>
+                <w:i/>
+              </w:rPr>
+              <w:t xml:space="preserve">Primary school completed</w:t>
+            </w:r>
+          </w:p>
+        </w:tc>
+        <w:tc>
+          <w:tcPr/>
+          <w:p>
+            <w:pPr>
+              <w:pStyle w:val="Compact"/>
+              <w:jc w:val="center"/>
+            </w:pPr>
+            <w:r>
+              <w:t xml:space="preserve">908531</w:t>
+            </w:r>
+          </w:p>
+        </w:tc>
+        <w:tc>
+          <w:tcPr/>
+          <w:p>
+            <w:pPr>
+              <w:pStyle w:val="Compact"/>
+              <w:jc w:val="center"/>
+            </w:pPr>
+            <w:r>
+              <w:t xml:space="preserve">3.864</w:t>
+            </w:r>
+          </w:p>
+        </w:tc>
+      </w:tr>
+      <w:tr>
+        <w:tc>
+          <w:tcPr/>
+          <w:p>
+            <w:pPr>
+              <w:pStyle w:val="Compact"/>
+              <w:jc w:val="center"/>
+            </w:pPr>
+            <w:r>
+              <w:rPr>
+                <w:iCs/>
+                <w:i/>
+              </w:rPr>
+              <w:t xml:space="preserve">Secondary school complete</w:t>
+            </w:r>
+          </w:p>
+        </w:tc>
+        <w:tc>
+          <w:tcPr/>
+          <w:p>
+            <w:pPr>
+              <w:pStyle w:val="Compact"/>
+              <w:jc w:val="center"/>
+            </w:pPr>
+            <w:r>
+              <w:t xml:space="preserve">2987295</w:t>
+            </w:r>
+          </w:p>
+        </w:tc>
+        <w:tc>
+          <w:tcPr/>
+          <w:p>
+            <w:pPr>
+              <w:pStyle w:val="Compact"/>
+              <w:jc w:val="center"/>
+            </w:pPr>
+            <w:r>
+              <w:t xml:space="preserve">12.7</w:t>
+            </w:r>
+          </w:p>
+        </w:tc>
+      </w:tr>
+      <w:tr>
+        <w:tc>
+          <w:tcPr/>
+          <w:p>
+            <w:pPr>
+              <w:pStyle w:val="Compact"/>
+              <w:jc w:val="center"/>
+            </w:pPr>
+            <w:r>
+              <w:rPr>
+                <w:iCs/>
+                <w:i/>
+              </w:rPr>
+              <w:t xml:space="preserve">High school (or</w:t>
+            </w:r>
+            <w:r>
+              <w:rPr>
+                <w:iCs/>
+                <w:i/>
+              </w:rPr>
+              <w:t xml:space="preserve"> </w:t>
+            </w:r>
+            <w:r>
+              <w:rPr>
+                <w:iCs/>
+                <w:i/>
+              </w:rPr>
+              <w:t xml:space="preserve">equivalent) completed</w:t>
+            </w:r>
+          </w:p>
+        </w:tc>
+        <w:tc>
+          <w:tcPr/>
+          <w:p>
+            <w:pPr>
+              <w:pStyle w:val="Compact"/>
+              <w:jc w:val="center"/>
+            </w:pPr>
+            <w:r>
+              <w:t xml:space="preserve">6265713</w:t>
+            </w:r>
+          </w:p>
+        </w:tc>
+        <w:tc>
+          <w:tcPr/>
+          <w:p>
+            <w:pPr>
+              <w:pStyle w:val="Compact"/>
+              <w:jc w:val="center"/>
+            </w:pPr>
+            <w:r>
+              <w:t xml:space="preserve">26.65</w:t>
+            </w:r>
+          </w:p>
+        </w:tc>
+      </w:tr>
+      <w:tr>
+        <w:tc>
+          <w:tcPr/>
+          <w:p>
+            <w:pPr>
+              <w:pStyle w:val="Compact"/>
+              <w:jc w:val="center"/>
+            </w:pPr>
+            <w:r>
+              <w:rPr>
+                <w:iCs/>
+                <w:i/>
+              </w:rPr>
+              <w:t xml:space="preserve">College/pre-university/</w:t>
+            </w:r>
+            <w:r>
+              <w:rPr>
+                <w:iCs/>
+                <w:i/>
+              </w:rPr>
+              <w:t xml:space="preserve"> </w:t>
+            </w:r>
+            <w:r>
+              <w:rPr>
+                <w:iCs/>
+                <w:i/>
+              </w:rPr>
+              <w:t xml:space="preserve">University completed</w:t>
+            </w:r>
+          </w:p>
+        </w:tc>
+        <w:tc>
+          <w:tcPr/>
+          <w:p>
+            <w:pPr>
+              <w:pStyle w:val="Compact"/>
+              <w:jc w:val="center"/>
+            </w:pPr>
+            <w:r>
+              <w:t xml:space="preserve">9797885</w:t>
+            </w:r>
+          </w:p>
+        </w:tc>
+        <w:tc>
+          <w:tcPr/>
+          <w:p>
+            <w:pPr>
+              <w:pStyle w:val="Compact"/>
+              <w:jc w:val="center"/>
+            </w:pPr>
+            <w:r>
+              <w:t xml:space="preserve">41.67</w:t>
+            </w:r>
+          </w:p>
+        </w:tc>
+      </w:tr>
+      <w:tr>
+        <w:tc>
+          <w:tcPr/>
+          <w:p>
+            <w:pPr>
+              <w:pStyle w:val="Compact"/>
+              <w:jc w:val="center"/>
+            </w:pPr>
+            <w:r>
+              <w:rPr>
+                <w:iCs/>
+                <w:i/>
+              </w:rPr>
+              <w:t xml:space="preserve">University post-graduate degree</w:t>
+            </w:r>
+            <w:r>
+              <w:rPr>
+                <w:iCs/>
+                <w:i/>
+              </w:rPr>
+              <w:t xml:space="preserve"> </w:t>
+            </w:r>
+            <w:r>
+              <w:rPr>
+                <w:iCs/>
+                <w:i/>
+              </w:rPr>
+              <w:t xml:space="preserve">completed</w:t>
+            </w:r>
+          </w:p>
+        </w:tc>
+        <w:tc>
+          <w:tcPr/>
+          <w:p>
+            <w:pPr>
+              <w:pStyle w:val="Compact"/>
+              <w:jc w:val="center"/>
+            </w:pPr>
+            <w:r>
+              <w:t xml:space="preserve">3248528</w:t>
+            </w:r>
+          </w:p>
+        </w:tc>
+        <w:tc>
+          <w:tcPr/>
+          <w:p>
+            <w:pPr>
+              <w:pStyle w:val="Compact"/>
+              <w:jc w:val="center"/>
+            </w:pPr>
+            <w:r>
+              <w:t xml:space="preserve">13.81</w:t>
             </w:r>
           </w:p>
         </w:tc>
@@ -1322,7 +1322,7 @@
                 <w:bCs/>
                 <w:b/>
               </w:rPr>
-              <w:t xml:space="preserve">In the past 4 weeks, did you</w:t>
+              <w:t xml:space="preserve">Which of these best</w:t>
             </w:r>
             <w:r>
               <w:rPr>
@@ -1336,7 +1336,7 @@
                 <w:bCs/>
                 <w:b/>
               </w:rPr>
-              <w:t xml:space="preserve">do any work for pay? By work</w:t>
+              <w:t xml:space="preserve">describes the area where you</w:t>
             </w:r>
             <w:r>
               <w:rPr>
@@ -1350,61 +1350,201 @@
                 <w:bCs/>
                 <w:b/>
               </w:rPr>
-              <w:t xml:space="preserve">for pay, we mean any kind of</w:t>
-            </w:r>
+              <w:t xml:space="preserve">are currently staying?</w:t>
+            </w:r>
+          </w:p>
+        </w:tc>
+        <w:tc>
+          <w:tcPr/>
+          <w:p>
+            <w:pPr>
+              <w:pStyle w:val="Compact"/>
+              <w:jc w:val="center"/>
+            </w:pPr>
+            <w:r>
+              <w:t xml:space="preserve">53567701</w:t>
+            </w:r>
+          </w:p>
+        </w:tc>
+        <w:tc>
+          <w:tcPr/>
+          <w:p>
+            <w:pPr>
+              <w:pStyle w:val="Compact"/>
+              <w:jc w:val="center"/>
+            </w:pPr>
+            <w:r>
+              <w:t xml:space="preserve">NA</w:t>
+            </w:r>
+          </w:p>
+        </w:tc>
+      </w:tr>
+      <w:tr>
+        <w:tc>
+          <w:tcPr/>
+          <w:p>
+            <w:pPr>
+              <w:pStyle w:val="Compact"/>
+              <w:jc w:val="center"/>
+            </w:pPr>
+            <w:r>
+              <w:rPr>
+                <w:iCs/>
+                <w:i/>
+              </w:rPr>
+              <w:t xml:space="preserve">Town</w:t>
+            </w:r>
+          </w:p>
+        </w:tc>
+        <w:tc>
+          <w:tcPr/>
+          <w:p>
+            <w:pPr>
+              <w:pStyle w:val="Compact"/>
+              <w:jc w:val="center"/>
+            </w:pPr>
+            <w:r>
+              <w:t xml:space="preserve">12375973</w:t>
+            </w:r>
+          </w:p>
+        </w:tc>
+        <w:tc>
+          <w:tcPr/>
+          <w:p>
+            <w:pPr>
+              <w:pStyle w:val="Compact"/>
+              <w:jc w:val="center"/>
+            </w:pPr>
+            <w:r>
+              <w:t xml:space="preserve">23.1</w:t>
+            </w:r>
+          </w:p>
+        </w:tc>
+      </w:tr>
+      <w:tr>
+        <w:tc>
+          <w:tcPr/>
+          <w:p>
+            <w:pPr>
+              <w:pStyle w:val="Compact"/>
+              <w:jc w:val="center"/>
+            </w:pPr>
+            <w:r>
+              <w:rPr>
+                <w:iCs/>
+                <w:i/>
+              </w:rPr>
+              <w:t xml:space="preserve">City</w:t>
+            </w:r>
+          </w:p>
+        </w:tc>
+        <w:tc>
+          <w:tcPr/>
+          <w:p>
+            <w:pPr>
+              <w:pStyle w:val="Compact"/>
+              <w:jc w:val="center"/>
+            </w:pPr>
+            <w:r>
+              <w:t xml:space="preserve">32729968</w:t>
+            </w:r>
+          </w:p>
+        </w:tc>
+        <w:tc>
+          <w:tcPr/>
+          <w:p>
+            <w:pPr>
+              <w:pStyle w:val="Compact"/>
+              <w:jc w:val="center"/>
+            </w:pPr>
+            <w:r>
+              <w:t xml:space="preserve">61.1</w:t>
+            </w:r>
+          </w:p>
+        </w:tc>
+      </w:tr>
+      <w:tr>
+        <w:tc>
+          <w:tcPr/>
+          <w:p>
+            <w:pPr>
+              <w:pStyle w:val="Compact"/>
+              <w:jc w:val="center"/>
+            </w:pPr>
+            <w:r>
+              <w:rPr>
+                <w:iCs/>
+                <w:i/>
+              </w:rPr>
+              <w:t xml:space="preserve">Village or rural area</w:t>
+            </w:r>
+          </w:p>
+        </w:tc>
+        <w:tc>
+          <w:tcPr/>
+          <w:p>
+            <w:pPr>
+              <w:pStyle w:val="Compact"/>
+              <w:jc w:val="center"/>
+            </w:pPr>
+            <w:r>
+              <w:t xml:space="preserve">8461760</w:t>
+            </w:r>
+          </w:p>
+        </w:tc>
+        <w:tc>
+          <w:tcPr/>
+          <w:p>
+            <w:pPr>
+              <w:pStyle w:val="Compact"/>
+              <w:jc w:val="center"/>
+            </w:pPr>
+            <w:r>
+              <w:t xml:space="preserve">15.8</w:t>
+            </w:r>
+          </w:p>
+        </w:tc>
+      </w:tr>
+      <w:tr>
+        <w:tc>
+          <w:tcPr/>
+          <w:p>
+            <w:pPr>
+              <w:pStyle w:val="Compact"/>
+              <w:jc w:val="center"/>
+            </w:pPr>
             <w:r>
               <w:rPr>
                 <w:bCs/>
                 <w:b/>
               </w:rPr>
-              <w:t xml:space="preserve"> </w:t>
+              <w:t xml:space="preserve">Are you currently</w:t>
             </w:r>
             <w:r>
               <w:rPr>
                 <w:bCs/>
                 <w:b/>
               </w:rPr>
-              <w:t xml:space="preserve">business, farming, or other</w:t>
+              <w:t xml:space="preserve"> </w:t>
             </w:r>
             <w:r>
               <w:rPr>
                 <w:bCs/>
                 <w:b/>
               </w:rPr>
-              <w:t xml:space="preserve"> </w:t>
-            </w:r>
-            <w:r>
-              <w:rPr>
-                <w:bCs/>
-                <w:b/>
-              </w:rPr>
-              <w:t xml:space="preserve">activity to earn money, even</w:t>
-            </w:r>
-            <w:r>
-              <w:rPr>
-                <w:bCs/>
-                <w:b/>
-              </w:rPr>
-              <w:t xml:space="preserve"> </w:t>
-            </w:r>
-            <w:r>
-              <w:rPr>
-                <w:bCs/>
-                <w:b/>
-              </w:rPr>
-              <w:t xml:space="preserve">if only for one hour. (D7a)</w:t>
-            </w:r>
-          </w:p>
-        </w:tc>
-        <w:tc>
-          <w:tcPr/>
-          <w:p>
-            <w:pPr>
-              <w:pStyle w:val="Compact"/>
-              <w:jc w:val="center"/>
-            </w:pPr>
-            <w:r>
-              <w:t xml:space="preserve">21663654</w:t>
+              <w:t xml:space="preserve">pregnant?</w:t>
+            </w:r>
+          </w:p>
+        </w:tc>
+        <w:tc>
+          <w:tcPr/>
+          <w:p>
+            <w:pPr>
+              <w:pStyle w:val="Compact"/>
+              <w:jc w:val="center"/>
+            </w:pPr>
+            <w:r>
+              <w:t xml:space="preserve">37673937</w:t>
             </w:r>
           </w:p>
         </w:tc>
@@ -1434,6 +1574,48 @@
                 <w:iCs/>
                 <w:i/>
               </w:rPr>
+              <w:t xml:space="preserve">No</w:t>
+            </w:r>
+          </w:p>
+        </w:tc>
+        <w:tc>
+          <w:tcPr/>
+          <w:p>
+            <w:pPr>
+              <w:pStyle w:val="Compact"/>
+              <w:jc w:val="center"/>
+            </w:pPr>
+            <w:r>
+              <w:t xml:space="preserve">37290684</w:t>
+            </w:r>
+          </w:p>
+        </w:tc>
+        <w:tc>
+          <w:tcPr/>
+          <w:p>
+            <w:pPr>
+              <w:pStyle w:val="Compact"/>
+              <w:jc w:val="center"/>
+            </w:pPr>
+            <w:r>
+              <w:t xml:space="preserve">98.98</w:t>
+            </w:r>
+          </w:p>
+        </w:tc>
+      </w:tr>
+      <w:tr>
+        <w:tc>
+          <w:tcPr/>
+          <w:p>
+            <w:pPr>
+              <w:pStyle w:val="Compact"/>
+              <w:jc w:val="center"/>
+            </w:pPr>
+            <w:r>
+              <w:rPr>
+                <w:iCs/>
+                <w:i/>
+              </w:rPr>
               <w:t xml:space="preserve">Yes</w:t>
             </w:r>
           </w:p>
@@ -1446,61 +1628,19 @@
               <w:jc w:val="center"/>
             </w:pPr>
             <w:r>
-              <w:t xml:space="preserve">13061530</w:t>
-            </w:r>
-          </w:p>
-        </w:tc>
-        <w:tc>
-          <w:tcPr/>
-          <w:p>
-            <w:pPr>
-              <w:pStyle w:val="Compact"/>
-              <w:jc w:val="center"/>
-            </w:pPr>
-            <w:r>
-              <w:t xml:space="preserve">60.29</w:t>
-            </w:r>
-          </w:p>
-        </w:tc>
-      </w:tr>
-      <w:tr>
-        <w:tc>
-          <w:tcPr/>
-          <w:p>
-            <w:pPr>
-              <w:pStyle w:val="Compact"/>
-              <w:jc w:val="center"/>
-            </w:pPr>
-            <w:r>
-              <w:rPr>
-                <w:iCs/>
-                <w:i/>
-              </w:rPr>
-              <w:t xml:space="preserve">No</w:t>
-            </w:r>
-          </w:p>
-        </w:tc>
-        <w:tc>
-          <w:tcPr/>
-          <w:p>
-            <w:pPr>
-              <w:pStyle w:val="Compact"/>
-              <w:jc w:val="center"/>
-            </w:pPr>
-            <w:r>
-              <w:t xml:space="preserve">8602124</w:t>
-            </w:r>
-          </w:p>
-        </w:tc>
-        <w:tc>
-          <w:tcPr/>
-          <w:p>
-            <w:pPr>
-              <w:pStyle w:val="Compact"/>
-              <w:jc w:val="center"/>
-            </w:pPr>
-            <w:r>
-              <w:t xml:space="preserve">39.71</w:t>
+              <w:t xml:space="preserve">383253</w:t>
+            </w:r>
+          </w:p>
+        </w:tc>
+        <w:tc>
+          <w:tcPr/>
+          <w:p>
+            <w:pPr>
+              <w:pStyle w:val="Compact"/>
+              <w:jc w:val="center"/>
+            </w:pPr>
+            <w:r>
+              <w:t xml:space="preserve">1.017</w:t>
             </w:r>
           </w:p>
         </w:tc>

</xml_diff>